<commit_message>
Add Testing documentation for web inside: Individual_document/Paulo/Interaction_3_4_5/Software Testing/Developer Tests
</commit_message>
<xml_diff>
--- a/Individual_Documents/Paulo/Interaction_3_4_5/Guidance Document/DSTCApp Technical document.docx
+++ b/Individual_Documents/Paulo/Interaction_3_4_5/Guidance Document/DSTCApp Technical document.docx
@@ -12,6 +12,8 @@
       <w:pPr>
         <w:pStyle w:val="normal0"/>
       </w:pPr>
+      <w:bookmarkStart w:id="0" w:name="_GoBack"/>
+      <w:bookmarkEnd w:id="0"/>
     </w:p>
     <w:p>
       <w:pPr>
@@ -177,8 +179,8 @@
           <w:b w:val="0"/>
         </w:rPr>
       </w:pPr>
-      <w:bookmarkStart w:id="0" w:name="h.gjdgxs" w:colFirst="0" w:colLast="0"/>
-      <w:bookmarkEnd w:id="0"/>
+      <w:bookmarkStart w:id="1" w:name="h.gjdgxs" w:colFirst="0" w:colLast="0"/>
+      <w:bookmarkEnd w:id="1"/>
       <w:r>
         <w:rPr>
           <w:rFonts w:ascii="Calibri" w:eastAsia="Calibri" w:hAnsi="Calibri" w:cs="Calibri"/>
@@ -296,8 +298,8 @@
       <w:pPr>
         <w:pStyle w:val="Heading1"/>
       </w:pPr>
-      <w:bookmarkStart w:id="1" w:name="h.30j0zll" w:colFirst="0" w:colLast="0"/>
-      <w:bookmarkEnd w:id="1"/>
+      <w:bookmarkStart w:id="2" w:name="h.30j0zll" w:colFirst="0" w:colLast="0"/>
+      <w:bookmarkEnd w:id="2"/>
       <w:r>
         <w:rPr>
           <w:rFonts w:ascii="Calibri" w:eastAsia="Calibri" w:hAnsi="Calibri" w:cs="Calibri"/>
@@ -411,8 +413,8 @@
           <w:sz w:val="22"/>
         </w:rPr>
       </w:pPr>
-      <w:bookmarkStart w:id="2" w:name="h.tyjcwt" w:colFirst="0" w:colLast="0"/>
-      <w:bookmarkEnd w:id="2"/>
+      <w:bookmarkStart w:id="3" w:name="h.tyjcwt" w:colFirst="0" w:colLast="0"/>
+      <w:bookmarkEnd w:id="3"/>
       <w:r>
         <w:rPr>
           <w:rFonts w:ascii="Calibri" w:eastAsia="Calibri" w:hAnsi="Calibri" w:cs="Calibri"/>
@@ -518,12 +520,47 @@
       <w:pPr>
         <w:pStyle w:val="normal0"/>
       </w:pPr>
-      <w:bookmarkStart w:id="3" w:name="h.3dy6vkm" w:colFirst="0" w:colLast="0"/>
-      <w:bookmarkEnd w:id="3"/>
+      <w:bookmarkStart w:id="4" w:name="h.3dy6vkm" w:colFirst="0" w:colLast="0"/>
+      <w:bookmarkEnd w:id="4"/>
     </w:p>
     <w:p>
       <w:pPr>
         <w:pStyle w:val="Title"/>
+      </w:pPr>
+    </w:p>
+    <w:p>
+      <w:pPr>
+        <w:pStyle w:val="normal0"/>
+      </w:pPr>
+    </w:p>
+    <w:p>
+      <w:pPr>
+        <w:pStyle w:val="normal0"/>
+      </w:pPr>
+    </w:p>
+    <w:p>
+      <w:pPr>
+        <w:pStyle w:val="normal0"/>
+      </w:pPr>
+    </w:p>
+    <w:p>
+      <w:pPr>
+        <w:pStyle w:val="normal0"/>
+      </w:pPr>
+    </w:p>
+    <w:p>
+      <w:pPr>
+        <w:pStyle w:val="normal0"/>
+      </w:pPr>
+    </w:p>
+    <w:p>
+      <w:pPr>
+        <w:pStyle w:val="normal0"/>
+      </w:pPr>
+    </w:p>
+    <w:p>
+      <w:pPr>
+        <w:pStyle w:val="normal0"/>
       </w:pPr>
     </w:p>
     <w:p>
@@ -544,8 +581,8 @@
           <w:sz w:val="22"/>
         </w:rPr>
       </w:pPr>
-      <w:bookmarkStart w:id="4" w:name="h.1t3h5sf" w:colFirst="0" w:colLast="0"/>
-      <w:bookmarkEnd w:id="4"/>
+      <w:bookmarkStart w:id="5" w:name="h.1t3h5sf" w:colFirst="0" w:colLast="0"/>
+      <w:bookmarkEnd w:id="5"/>
       <w:r>
         <w:rPr>
           <w:rFonts w:ascii="Calibri" w:eastAsia="Calibri" w:hAnsi="Calibri" w:cs="Calibri"/>
@@ -628,8 +665,8 @@
           <w:sz w:val="40"/>
         </w:rPr>
       </w:pPr>
-      <w:bookmarkStart w:id="5" w:name="h.4d34og8" w:colFirst="0" w:colLast="0"/>
-      <w:bookmarkEnd w:id="5"/>
+      <w:bookmarkStart w:id="6" w:name="h.4d34og8" w:colFirst="0" w:colLast="0"/>
+      <w:bookmarkEnd w:id="6"/>
     </w:p>
     <w:p>
       <w:pPr>
@@ -676,10 +713,10 @@
       <w:r>
         <w:t>App Navigation</w:t>
       </w:r>
-      <w:bookmarkStart w:id="6" w:name="h.2s8eyo1" w:colFirst="0" w:colLast="0"/>
-      <w:bookmarkStart w:id="7" w:name="h.35nkun2" w:colFirst="0" w:colLast="0"/>
-      <w:bookmarkEnd w:id="6"/>
+      <w:bookmarkStart w:id="7" w:name="h.2s8eyo1" w:colFirst="0" w:colLast="0"/>
+      <w:bookmarkStart w:id="8" w:name="h.35nkun2" w:colFirst="0" w:colLast="0"/>
       <w:bookmarkEnd w:id="7"/>
+      <w:bookmarkEnd w:id="8"/>
     </w:p>
     <w:p>
       <w:pPr>
@@ -816,6 +853,11 @@
     </w:p>
     <w:p>
       <w:pPr>
+        <w:pStyle w:val="normal0"/>
+      </w:pPr>
+    </w:p>
+    <w:p>
+      <w:pPr>
         <w:pStyle w:val="Title"/>
       </w:pPr>
       <w:r>
@@ -957,6 +999,12 @@
     </w:p>
     <w:p>
       <w:pPr>
+        <w:pStyle w:val="normal0"/>
+        <w:jc w:val="center"/>
+      </w:pPr>
+    </w:p>
+    <w:p>
+      <w:pPr>
         <w:pStyle w:val="Title"/>
       </w:pPr>
       <w:r>
@@ -1096,6 +1144,11 @@
     </w:p>
     <w:p>
       <w:pPr>
+        <w:pStyle w:val="normal0"/>
+      </w:pPr>
+    </w:p>
+    <w:p>
+      <w:pPr>
         <w:pStyle w:val="Title"/>
       </w:pPr>
       <w:r>
@@ -1160,6 +1213,10 @@
               <w:jc w:val="center"/>
             </w:pPr>
             <w:r>
+              <w:rPr>
+                <w:noProof/>
+                <w:lang w:val="en-US"/>
+              </w:rPr>
               <w:drawing>
                 <wp:inline distT="0" distB="0" distL="0" distR="0" wp14:anchorId="2FADE764" wp14:editId="3D92AA9D">
                   <wp:extent cx="2917100" cy="4356100"/>
@@ -1233,6 +1290,10 @@
               <w:jc w:val="center"/>
             </w:pPr>
             <w:r>
+              <w:rPr>
+                <w:noProof/>
+                <w:lang w:val="en-US"/>
+              </w:rPr>
               <w:drawing>
                 <wp:inline distT="0" distB="0" distL="0" distR="0" wp14:anchorId="3EA82738" wp14:editId="53F5758C">
                   <wp:extent cx="2857200" cy="4330700"/>
@@ -1335,6 +1396,11 @@
     </w:p>
     <w:p>
       <w:pPr>
+        <w:pStyle w:val="normal0"/>
+      </w:pPr>
+    </w:p>
+    <w:p>
+      <w:pPr>
         <w:pStyle w:val="Title"/>
       </w:pPr>
       <w:r>
@@ -1352,67 +1418,62 @@
     <w:p>
       <w:pPr>
         <w:pStyle w:val="normal0"/>
-      </w:pPr>
-    </w:p>
-    <w:p>
-      <w:pPr>
-        <w:pStyle w:val="normal0"/>
-      </w:pPr>
-    </w:p>
-    <w:p>
-      <w:pPr>
-        <w:pStyle w:val="normal0"/>
-      </w:pPr>
-    </w:p>
-    <w:p>
-      <w:pPr>
-        <w:pStyle w:val="normal0"/>
-      </w:pPr>
-    </w:p>
-    <w:p>
-      <w:pPr>
-        <w:pStyle w:val="normal0"/>
-      </w:pPr>
-    </w:p>
-    <w:p>
-      <w:pPr>
-        <w:pStyle w:val="normal0"/>
-      </w:pPr>
-    </w:p>
-    <w:p>
-      <w:pPr>
-        <w:pStyle w:val="normal0"/>
-      </w:pPr>
-    </w:p>
-    <w:p>
-      <w:pPr>
-        <w:pStyle w:val="normal0"/>
-      </w:pPr>
-    </w:p>
-    <w:p>
-      <w:pPr>
-        <w:pStyle w:val="normal0"/>
-      </w:pPr>
-    </w:p>
-    <w:p>
-      <w:pPr>
-        <w:pStyle w:val="normal0"/>
-      </w:pPr>
-    </w:p>
-    <w:p>
-      <w:pPr>
-        <w:pStyle w:val="normal0"/>
-      </w:pPr>
-    </w:p>
-    <w:p>
-      <w:pPr>
-        <w:pStyle w:val="normal0"/>
-      </w:pPr>
-    </w:p>
-    <w:p>
-      <w:pPr>
-        <w:pStyle w:val="normal0"/>
-      </w:pPr>
+        <w:jc w:val="center"/>
+      </w:pPr>
+      <w:r>
+        <w:rPr>
+          <w:noProof/>
+          <w:lang w:val="en-US"/>
+        </w:rPr>
+        <w:drawing>
+          <wp:inline distT="0" distB="0" distL="0" distR="0" wp14:anchorId="4EA432C4" wp14:editId="7782BDCF">
+            <wp:extent cx="2865857" cy="5086350"/>
+            <wp:effectExtent l="0" t="0" r="4445" b="0"/>
+            <wp:docPr id="1" name="Picture 1" descr="Macintosh HD:Users:HOME:Dropbox:Screenshots:Screenshot 2014-11-10 21.18.26.png"/>
+            <wp:cNvGraphicFramePr>
+              <a:graphicFrameLocks xmlns:a="http://schemas.openxmlformats.org/drawingml/2006/main" noChangeAspect="1"/>
+            </wp:cNvGraphicFramePr>
+            <a:graphic xmlns:a="http://schemas.openxmlformats.org/drawingml/2006/main">
+              <a:graphicData uri="http://schemas.openxmlformats.org/drawingml/2006/picture">
+                <pic:pic xmlns:pic="http://schemas.openxmlformats.org/drawingml/2006/picture">
+                  <pic:nvPicPr>
+                    <pic:cNvPr id="0" name="Picture 1" descr="Macintosh HD:Users:HOME:Dropbox:Screenshots:Screenshot 2014-11-10 21.18.26.png"/>
+                    <pic:cNvPicPr>
+                      <a:picLocks noChangeAspect="1" noChangeArrowheads="1"/>
+                    </pic:cNvPicPr>
+                  </pic:nvPicPr>
+                  <pic:blipFill>
+                    <a:blip r:embed="rId16">
+                      <a:extLst>
+                        <a:ext uri="{28A0092B-C50C-407E-A947-70E740481C1C}">
+                          <a14:useLocalDpi xmlns:a14="http://schemas.microsoft.com/office/drawing/2010/main" val="0"/>
+                        </a:ext>
+                      </a:extLst>
+                    </a:blip>
+                    <a:srcRect/>
+                    <a:stretch>
+                      <a:fillRect/>
+                    </a:stretch>
+                  </pic:blipFill>
+                  <pic:spPr bwMode="auto">
+                    <a:xfrm>
+                      <a:off x="0" y="0"/>
+                      <a:ext cx="2865857" cy="5086350"/>
+                    </a:xfrm>
+                    <a:prstGeom prst="rect">
+                      <a:avLst/>
+                    </a:prstGeom>
+                    <a:noFill/>
+                    <a:ln>
+                      <a:noFill/>
+                    </a:ln>
+                  </pic:spPr>
+                </pic:pic>
+              </a:graphicData>
+            </a:graphic>
+          </wp:inline>
+        </w:drawing>
+      </w:r>
     </w:p>
     <w:p>
       <w:pPr>
@@ -1503,87 +1564,62 @@
     <w:p>
       <w:pPr>
         <w:pStyle w:val="normal0"/>
-      </w:pPr>
-    </w:p>
-    <w:p>
-      <w:pPr>
-        <w:pStyle w:val="normal0"/>
-      </w:pPr>
-    </w:p>
-    <w:p>
-      <w:pPr>
-        <w:pStyle w:val="normal0"/>
-      </w:pPr>
-    </w:p>
-    <w:p>
-      <w:pPr>
-        <w:pStyle w:val="normal0"/>
-      </w:pPr>
-    </w:p>
-    <w:p>
-      <w:pPr>
-        <w:pStyle w:val="normal0"/>
-      </w:pPr>
-    </w:p>
-    <w:p>
-      <w:pPr>
-        <w:pStyle w:val="normal0"/>
-      </w:pPr>
-    </w:p>
-    <w:p>
-      <w:pPr>
-        <w:pStyle w:val="normal0"/>
-      </w:pPr>
-    </w:p>
-    <w:p>
-      <w:pPr>
-        <w:pStyle w:val="normal0"/>
-      </w:pPr>
-    </w:p>
-    <w:p>
-      <w:pPr>
-        <w:pStyle w:val="normal0"/>
-      </w:pPr>
-    </w:p>
-    <w:p>
-      <w:pPr>
-        <w:pStyle w:val="normal0"/>
-      </w:pPr>
-    </w:p>
-    <w:p>
-      <w:pPr>
-        <w:pStyle w:val="normal0"/>
-      </w:pPr>
-    </w:p>
-    <w:p>
-      <w:pPr>
-        <w:pStyle w:val="normal0"/>
-      </w:pPr>
-    </w:p>
-    <w:p>
-      <w:pPr>
-        <w:pStyle w:val="normal0"/>
-      </w:pPr>
-    </w:p>
-    <w:p>
-      <w:pPr>
-        <w:pStyle w:val="normal0"/>
-      </w:pPr>
-    </w:p>
-    <w:p>
-      <w:pPr>
-        <w:pStyle w:val="normal0"/>
-      </w:pPr>
-    </w:p>
-    <w:p>
-      <w:pPr>
-        <w:pStyle w:val="normal0"/>
-      </w:pPr>
-    </w:p>
-    <w:p>
-      <w:pPr>
-        <w:pStyle w:val="normal0"/>
-      </w:pPr>
+        <w:jc w:val="center"/>
+      </w:pPr>
+      <w:r>
+        <w:rPr>
+          <w:noProof/>
+          <w:lang w:val="en-US"/>
+        </w:rPr>
+        <w:drawing>
+          <wp:inline distT="0" distB="0" distL="0" distR="0" wp14:anchorId="4F9A4F60" wp14:editId="672CDE1F">
+            <wp:extent cx="2849756" cy="5080000"/>
+            <wp:effectExtent l="0" t="0" r="0" b="0"/>
+            <wp:docPr id="2" name="Picture 1" descr="Macintosh HD:Users:HOME:Dropbox:Screenshots:Screenshot 2014-11-11 19.34.21.png"/>
+            <wp:cNvGraphicFramePr>
+              <a:graphicFrameLocks xmlns:a="http://schemas.openxmlformats.org/drawingml/2006/main" noChangeAspect="1"/>
+            </wp:cNvGraphicFramePr>
+            <a:graphic xmlns:a="http://schemas.openxmlformats.org/drawingml/2006/main">
+              <a:graphicData uri="http://schemas.openxmlformats.org/drawingml/2006/picture">
+                <pic:pic xmlns:pic="http://schemas.openxmlformats.org/drawingml/2006/picture">
+                  <pic:nvPicPr>
+                    <pic:cNvPr id="0" name="Picture 1" descr="Macintosh HD:Users:HOME:Dropbox:Screenshots:Screenshot 2014-11-11 19.34.21.png"/>
+                    <pic:cNvPicPr>
+                      <a:picLocks noChangeAspect="1" noChangeArrowheads="1"/>
+                    </pic:cNvPicPr>
+                  </pic:nvPicPr>
+                  <pic:blipFill>
+                    <a:blip r:embed="rId17">
+                      <a:extLst>
+                        <a:ext uri="{28A0092B-C50C-407E-A947-70E740481C1C}">
+                          <a14:useLocalDpi xmlns:a14="http://schemas.microsoft.com/office/drawing/2010/main" val="0"/>
+                        </a:ext>
+                      </a:extLst>
+                    </a:blip>
+                    <a:srcRect/>
+                    <a:stretch>
+                      <a:fillRect/>
+                    </a:stretch>
+                  </pic:blipFill>
+                  <pic:spPr bwMode="auto">
+                    <a:xfrm>
+                      <a:off x="0" y="0"/>
+                      <a:ext cx="2849756" cy="5080000"/>
+                    </a:xfrm>
+                    <a:prstGeom prst="rect">
+                      <a:avLst/>
+                    </a:prstGeom>
+                    <a:noFill/>
+                    <a:ln>
+                      <a:noFill/>
+                    </a:ln>
+                  </pic:spPr>
+                </pic:pic>
+              </a:graphicData>
+            </a:graphic>
+          </wp:inline>
+        </w:drawing>
+      </w:r>
     </w:p>
     <w:p>
       <w:pPr>
@@ -1693,7 +1729,7 @@
                     </pic:cNvPicPr>
                   </pic:nvPicPr>
                   <pic:blipFill>
-                    <a:blip r:embed="rId16">
+                    <a:blip r:embed="rId18">
                       <a:extLst>
                         <a:ext uri="{28A0092B-C50C-407E-A947-70E740481C1C}">
                           <a14:useLocalDpi xmlns:a14="http://schemas.microsoft.com/office/drawing/2010/main" val="0"/>
@@ -1832,7 +1868,7 @@
                     </pic:cNvPicPr>
                   </pic:nvPicPr>
                   <pic:blipFill>
-                    <a:blip r:embed="rId17">
+                    <a:blip r:embed="rId19">
                       <a:extLst>
                         <a:ext uri="{28A0092B-C50C-407E-A947-70E740481C1C}">
                           <a14:useLocalDpi xmlns:a14="http://schemas.microsoft.com/office/drawing/2010/main" val="0"/>
@@ -1918,8 +1954,6 @@
       <w:pPr>
         <w:pStyle w:val="Title"/>
       </w:pPr>
-      <w:bookmarkStart w:id="8" w:name="_GoBack"/>
-      <w:bookmarkEnd w:id="8"/>
       <w:r>
         <w:t>Feedback</w:t>
       </w:r>
@@ -1965,7 +1999,7 @@
                     </pic:cNvPicPr>
                   </pic:nvPicPr>
                   <pic:blipFill>
-                    <a:blip r:embed="rId18">
+                    <a:blip r:embed="rId20">
                       <a:extLst>
                         <a:ext uri="{28A0092B-C50C-407E-A947-70E740481C1C}">
                           <a14:useLocalDpi xmlns:a14="http://schemas.microsoft.com/office/drawing/2010/main" val="0"/>
@@ -2008,8 +2042,8 @@
       </w:pPr>
     </w:p>
     <w:sectPr>
-      <w:headerReference w:type="default" r:id="rId19"/>
-      <w:footerReference w:type="default" r:id="rId20"/>
+      <w:headerReference w:type="default" r:id="rId21"/>
+      <w:footerReference w:type="default" r:id="rId22"/>
       <w:pgSz w:w="11906" w:h="16838"/>
       <w:pgMar w:top="1440" w:right="1440" w:bottom="1440" w:left="1440" w:header="720" w:footer="720" w:gutter="0"/>
       <w:cols w:space="720"/>
@@ -2056,26 +2090,20 @@
     </w:pPr>
     <w:r>
       <w:rPr>
-        <w:rFonts w:ascii="Cambria" w:eastAsia="Cambria" w:hAnsi="Cambria" w:cs="Cambria"/>
-      </w:rPr>
-      <w:t xml:space="preserve">Written by Paulo Goncalves </w:t>
-    </w:r>
-    <w:r>
-      <w:rPr>
         <w:noProof/>
         <w:lang w:val="en-US"/>
       </w:rPr>
       <w:drawing>
-        <wp:anchor distT="0" distB="0" distL="114300" distR="114300" simplePos="0" relativeHeight="251660288" behindDoc="0" locked="0" layoutInCell="0" hidden="0" allowOverlap="0" wp14:anchorId="582303A5" wp14:editId="524FB6EB">
+        <wp:anchor distT="0" distB="0" distL="114300" distR="114300" simplePos="0" relativeHeight="251660288" behindDoc="0" locked="0" layoutInCell="0" hidden="0" allowOverlap="0" wp14:anchorId="582303A5" wp14:editId="7575F85A">
           <wp:simplePos x="0" y="0"/>
           <wp:positionH relativeFrom="margin">
-            <wp:posOffset>-904874</wp:posOffset>
+            <wp:posOffset>-914400</wp:posOffset>
           </wp:positionH>
           <wp:positionV relativeFrom="paragraph">
-            <wp:posOffset>0</wp:posOffset>
+            <wp:posOffset>-125730</wp:posOffset>
           </wp:positionV>
           <wp:extent cx="101600" cy="825500"/>
-          <wp:effectExtent l="0" t="0" r="0" b="0"/>
+          <wp:effectExtent l="0" t="0" r="0" b="12700"/>
           <wp:wrapNone/>
           <wp:docPr id="11" name="image01.png"/>
           <wp:cNvGraphicFramePr/>
@@ -2108,6 +2136,12 @@
           </a:graphic>
         </wp:anchor>
       </w:drawing>
+    </w:r>
+    <w:r>
+      <w:rPr>
+        <w:rFonts w:ascii="Cambria" w:eastAsia="Cambria" w:hAnsi="Cambria" w:cs="Cambria"/>
+      </w:rPr>
+      <w:t xml:space="preserve">Written by Paulo Goncalves </w:t>
     </w:r>
     <w:r>
       <w:rPr>
@@ -2210,6 +2244,61 @@
     </w:pPr>
     <w:r>
       <w:rPr>
+        <w:noProof/>
+        <w:lang w:val="en-US"/>
+      </w:rPr>
+      <w:drawing>
+        <wp:anchor distT="0" distB="0" distL="114300" distR="114300" simplePos="0" relativeHeight="251659264" behindDoc="0" locked="0" layoutInCell="0" hidden="0" allowOverlap="0" wp14:anchorId="52DBEA85" wp14:editId="63456E31">
+          <wp:simplePos x="0" y="0"/>
+          <wp:positionH relativeFrom="margin">
+            <wp:posOffset>-914400</wp:posOffset>
+          </wp:positionH>
+          <wp:positionV relativeFrom="paragraph">
+            <wp:posOffset>-457200</wp:posOffset>
+          </wp:positionV>
+          <wp:extent cx="114300" cy="914400"/>
+          <wp:effectExtent l="0" t="0" r="12700" b="0"/>
+          <wp:wrapNone/>
+          <wp:docPr id="9" name="image02.png"/>
+          <wp:cNvGraphicFramePr/>
+          <a:graphic xmlns:a="http://schemas.openxmlformats.org/drawingml/2006/main">
+            <a:graphicData uri="http://schemas.openxmlformats.org/drawingml/2006/picture">
+              <pic:pic xmlns:pic="http://schemas.openxmlformats.org/drawingml/2006/picture">
+                <pic:nvPicPr>
+                  <pic:cNvPr id="0" name="image02.png"/>
+                  <pic:cNvPicPr preferRelativeResize="0"/>
+                </pic:nvPicPr>
+                <pic:blipFill>
+                  <a:blip r:embed="rId1"/>
+                  <a:srcRect/>
+                  <a:stretch>
+                    <a:fillRect/>
+                  </a:stretch>
+                </pic:blipFill>
+                <pic:spPr>
+                  <a:xfrm>
+                    <a:off x="0" y="0"/>
+                    <a:ext cx="114300" cy="914400"/>
+                  </a:xfrm>
+                  <a:prstGeom prst="rect">
+                    <a:avLst/>
+                  </a:prstGeom>
+                  <a:ln/>
+                </pic:spPr>
+              </pic:pic>
+            </a:graphicData>
+          </a:graphic>
+          <wp14:sizeRelH relativeFrom="margin">
+            <wp14:pctWidth>0</wp14:pctWidth>
+          </wp14:sizeRelH>
+          <wp14:sizeRelV relativeFrom="margin">
+            <wp14:pctHeight>0</wp14:pctHeight>
+          </wp14:sizeRelV>
+        </wp:anchor>
+      </w:drawing>
+    </w:r>
+    <w:r>
+      <w:rPr>
         <w:rFonts w:ascii="Cambria" w:eastAsia="Cambria" w:hAnsi="Cambria" w:cs="Cambria"/>
       </w:rPr>
       <w:t>JPRS Team</w:t>
@@ -2227,104 +2316,6 @@
       </w:rPr>
       <w:tab/>
       <w:t>12 May 2014</w:t>
-    </w:r>
-    <w:r>
-      <w:rPr>
-        <w:noProof/>
-        <w:lang w:val="en-US"/>
-      </w:rPr>
-      <w:drawing>
-        <wp:anchor distT="0" distB="0" distL="114300" distR="114300" simplePos="0" relativeHeight="251658240" behindDoc="0" locked="0" layoutInCell="0" hidden="0" allowOverlap="0" wp14:anchorId="38D6F3D9" wp14:editId="29559257">
-          <wp:simplePos x="0" y="0"/>
-          <wp:positionH relativeFrom="margin">
-            <wp:posOffset>-1047749</wp:posOffset>
-          </wp:positionH>
-          <wp:positionV relativeFrom="paragraph">
-            <wp:posOffset>0</wp:posOffset>
-          </wp:positionV>
-          <wp:extent cx="7596188" cy="914400"/>
-          <wp:effectExtent l="0" t="0" r="0" b="0"/>
-          <wp:wrapNone/>
-          <wp:docPr id="8" name="image04.png"/>
-          <wp:cNvGraphicFramePr/>
-          <a:graphic xmlns:a="http://schemas.openxmlformats.org/drawingml/2006/main">
-            <a:graphicData uri="http://schemas.openxmlformats.org/drawingml/2006/picture">
-              <pic:pic xmlns:pic="http://schemas.openxmlformats.org/drawingml/2006/picture">
-                <pic:nvPicPr>
-                  <pic:cNvPr id="0" name="image04.png"/>
-                  <pic:cNvPicPr preferRelativeResize="0"/>
-                </pic:nvPicPr>
-                <pic:blipFill>
-                  <a:blip r:embed="rId1"/>
-                  <a:srcRect/>
-                  <a:stretch>
-                    <a:fillRect/>
-                  </a:stretch>
-                </pic:blipFill>
-                <pic:spPr>
-                  <a:xfrm>
-                    <a:off x="0" y="0"/>
-                    <a:ext cx="7596188" cy="914400"/>
-                  </a:xfrm>
-                  <a:prstGeom prst="rect">
-                    <a:avLst/>
-                  </a:prstGeom>
-                  <a:ln/>
-                </pic:spPr>
-              </pic:pic>
-            </a:graphicData>
-          </a:graphic>
-        </wp:anchor>
-      </w:drawing>
-    </w:r>
-    <w:r>
-      <w:rPr>
-        <w:noProof/>
-        <w:lang w:val="en-US"/>
-      </w:rPr>
-      <w:drawing>
-        <wp:anchor distT="0" distB="0" distL="114300" distR="114300" simplePos="0" relativeHeight="251659264" behindDoc="0" locked="0" layoutInCell="0" hidden="0" allowOverlap="0" wp14:anchorId="52DBEA85" wp14:editId="59C0E521">
-          <wp:simplePos x="0" y="0"/>
-          <wp:positionH relativeFrom="margin">
-            <wp:posOffset>-904874</wp:posOffset>
-          </wp:positionH>
-          <wp:positionV relativeFrom="paragraph">
-            <wp:posOffset>0</wp:posOffset>
-          </wp:positionV>
-          <wp:extent cx="101600" cy="825500"/>
-          <wp:effectExtent l="0" t="0" r="0" b="0"/>
-          <wp:wrapNone/>
-          <wp:docPr id="9" name="image02.png"/>
-          <wp:cNvGraphicFramePr/>
-          <a:graphic xmlns:a="http://schemas.openxmlformats.org/drawingml/2006/main">
-            <a:graphicData uri="http://schemas.openxmlformats.org/drawingml/2006/picture">
-              <pic:pic xmlns:pic="http://schemas.openxmlformats.org/drawingml/2006/picture">
-                <pic:nvPicPr>
-                  <pic:cNvPr id="0" name="image02.png"/>
-                  <pic:cNvPicPr preferRelativeResize="0"/>
-                </pic:nvPicPr>
-                <pic:blipFill>
-                  <a:blip r:embed="rId2"/>
-                  <a:srcRect/>
-                  <a:stretch>
-                    <a:fillRect/>
-                  </a:stretch>
-                </pic:blipFill>
-                <pic:spPr>
-                  <a:xfrm>
-                    <a:off x="0" y="0"/>
-                    <a:ext cx="101600" cy="825500"/>
-                  </a:xfrm>
-                  <a:prstGeom prst="rect">
-                    <a:avLst/>
-                  </a:prstGeom>
-                  <a:ln/>
-                </pic:spPr>
-              </pic:pic>
-            </a:graphicData>
-          </a:graphic>
-        </wp:anchor>
-      </w:drawing>
     </w:r>
   </w:p>
   <w:p>
@@ -2897,6 +2888,50 @@
       </w:tblCellMar>
     </w:tblPr>
   </w:style>
+  <w:style w:type="paragraph" w:styleId="Header">
+    <w:name w:val="header"/>
+    <w:basedOn w:val="Normal"/>
+    <w:link w:val="HeaderChar"/>
+    <w:uiPriority w:val="99"/>
+    <w:unhideWhenUsed/>
+    <w:rsid w:val="003B3712"/>
+    <w:pPr>
+      <w:tabs>
+        <w:tab w:val="center" w:pos="4320"/>
+        <w:tab w:val="right" w:pos="8640"/>
+      </w:tabs>
+      <w:spacing w:after="0" w:line="240" w:lineRule="auto"/>
+    </w:pPr>
+  </w:style>
+  <w:style w:type="character" w:customStyle="1" w:styleId="HeaderChar">
+    <w:name w:val="Header Char"/>
+    <w:basedOn w:val="DefaultParagraphFont"/>
+    <w:link w:val="Header"/>
+    <w:uiPriority w:val="99"/>
+    <w:rsid w:val="003B3712"/>
+  </w:style>
+  <w:style w:type="paragraph" w:styleId="Footer">
+    <w:name w:val="footer"/>
+    <w:basedOn w:val="Normal"/>
+    <w:link w:val="FooterChar"/>
+    <w:uiPriority w:val="99"/>
+    <w:unhideWhenUsed/>
+    <w:rsid w:val="003B3712"/>
+    <w:pPr>
+      <w:tabs>
+        <w:tab w:val="center" w:pos="4320"/>
+        <w:tab w:val="right" w:pos="8640"/>
+      </w:tabs>
+      <w:spacing w:after="0" w:line="240" w:lineRule="auto"/>
+    </w:pPr>
+  </w:style>
+  <w:style w:type="character" w:customStyle="1" w:styleId="FooterChar">
+    <w:name w:val="Footer Char"/>
+    <w:basedOn w:val="DefaultParagraphFont"/>
+    <w:link w:val="Footer"/>
+    <w:uiPriority w:val="99"/>
+    <w:rsid w:val="003B3712"/>
+  </w:style>
 </w:styles>
 </file>
 
@@ -3440,6 +3475,50 @@
         <w:right w:w="108" w:type="dxa"/>
       </w:tblCellMar>
     </w:tblPr>
+  </w:style>
+  <w:style w:type="paragraph" w:styleId="Header">
+    <w:name w:val="header"/>
+    <w:basedOn w:val="Normal"/>
+    <w:link w:val="HeaderChar"/>
+    <w:uiPriority w:val="99"/>
+    <w:unhideWhenUsed/>
+    <w:rsid w:val="003B3712"/>
+    <w:pPr>
+      <w:tabs>
+        <w:tab w:val="center" w:pos="4320"/>
+        <w:tab w:val="right" w:pos="8640"/>
+      </w:tabs>
+      <w:spacing w:after="0" w:line="240" w:lineRule="auto"/>
+    </w:pPr>
+  </w:style>
+  <w:style w:type="character" w:customStyle="1" w:styleId="HeaderChar">
+    <w:name w:val="Header Char"/>
+    <w:basedOn w:val="DefaultParagraphFont"/>
+    <w:link w:val="Header"/>
+    <w:uiPriority w:val="99"/>
+    <w:rsid w:val="003B3712"/>
+  </w:style>
+  <w:style w:type="paragraph" w:styleId="Footer">
+    <w:name w:val="footer"/>
+    <w:basedOn w:val="Normal"/>
+    <w:link w:val="FooterChar"/>
+    <w:uiPriority w:val="99"/>
+    <w:unhideWhenUsed/>
+    <w:rsid w:val="003B3712"/>
+    <w:pPr>
+      <w:tabs>
+        <w:tab w:val="center" w:pos="4320"/>
+        <w:tab w:val="right" w:pos="8640"/>
+      </w:tabs>
+      <w:spacing w:after="0" w:line="240" w:lineRule="auto"/>
+    </w:pPr>
+  </w:style>
+  <w:style w:type="character" w:customStyle="1" w:styleId="FooterChar">
+    <w:name w:val="Footer Char"/>
+    <w:basedOn w:val="DefaultParagraphFont"/>
+    <w:link w:val="Footer"/>
+    <w:uiPriority w:val="99"/>
+    <w:rsid w:val="003B3712"/>
   </w:style>
 </w:styles>
 </file>
@@ -3769,7 +3848,7 @@
 </file>
 
 <file path=customXml/itemProps1.xml><?xml version="1.0" encoding="utf-8"?>
-<ds:datastoreItem xmlns:ds="http://schemas.openxmlformats.org/officeDocument/2006/customXml" ds:itemID="{E1415357-2A8B-8044-8E45-EF1EC30A9BE8}">
+<ds:datastoreItem xmlns:ds="http://schemas.openxmlformats.org/officeDocument/2006/customXml" ds:itemID="{06F46F09-03EA-A740-8BB2-42C5ED3DBCC0}">
   <ds:schemaRefs>
     <ds:schemaRef ds:uri="http://schemas.openxmlformats.org/officeDocument/2006/bibliography"/>
   </ds:schemaRefs>

</xml_diff>